<commit_message>
Hưng: CNLTTH & PTMHHPM
Hưng:
1.Add DB CNLTTH
2.Đổi file biểu đồ lớp ( Hà push nhầm )
</commit_message>
<xml_diff>
--- a/Phân tích mô hình hóa phần mềm/Báo_cáo_PTMHHPM/BÁO-CÁO-TÀI-LIỆU-MÔ-HÌNH-LỚP.docx
+++ b/Phân tích mô hình hóa phần mềm/Báo_cáo_PTMHHPM/BÁO-CÁO-TÀI-LIỆU-MÔ-HÌNH-LỚP.docx
@@ -87,7 +87,15 @@
           <w:sz w:val="28"/>
           <w:szCs w:val="28"/>
         </w:rPr>
-        <w:t>Biểu đồ lớp</w:t>
+        <w:t>Biểu đồ lớ</w:t>
+      </w:r>
+      <w:r>
+        <w:rPr>
+          <w:rFonts w:ascii="Times New Roman" w:hAnsi="Times New Roman" w:cs="Times New Roman"/>
+          <w:sz w:val="28"/>
+          <w:szCs w:val="28"/>
+        </w:rPr>
+        <w:t>p</w:t>
       </w:r>
     </w:p>
     <w:p/>
@@ -97,99 +105,10 @@
           <w:noProof/>
         </w:rPr>
         <w:drawing>
-          <wp:inline distT="0" distB="0" distL="0" distR="0" wp14:anchorId="2D4A3ADA" wp14:editId="603F8C90">
-            <wp:extent cx="6377940" cy="5052060"/>
-            <wp:effectExtent l="0" t="0" r="3810" b="0"/>
+          <wp:inline distT="0" distB="0" distL="0" distR="0" wp14:anchorId="367A81B6" wp14:editId="3611CC91">
+            <wp:extent cx="5943600" cy="4516120"/>
+            <wp:effectExtent l="0" t="0" r="0" b="0"/>
             <wp:docPr id="1" name="Picture 1"/>
-            <wp:cNvGraphicFramePr>
-              <a:graphicFrameLocks xmlns:a="http://schemas.openxmlformats.org/drawingml/2006/main" noChangeAspect="1"/>
-            </wp:cNvGraphicFramePr>
-            <a:graphic xmlns:a="http://schemas.openxmlformats.org/drawingml/2006/main">
-              <a:graphicData uri="http://schemas.openxmlformats.org/drawingml/2006/picture">
-                <pic:pic xmlns:pic="http://schemas.openxmlformats.org/drawingml/2006/picture">
-                  <pic:nvPicPr>
-                    <pic:cNvPr id="1" name=""/>
-                    <pic:cNvPicPr/>
-                  </pic:nvPicPr>
-                  <pic:blipFill>
-                    <a:blip r:embed="rId6"/>
-                    <a:stretch>
-                      <a:fillRect/>
-                    </a:stretch>
-                  </pic:blipFill>
-                  <pic:spPr>
-                    <a:xfrm>
-                      <a:off x="0" y="0"/>
-                      <a:ext cx="6377940" cy="5052060"/>
-                    </a:xfrm>
-                    <a:prstGeom prst="rect">
-                      <a:avLst/>
-                    </a:prstGeom>
-                  </pic:spPr>
-                </pic:pic>
-              </a:graphicData>
-            </a:graphic>
-          </wp:inline>
-        </w:drawing>
-      </w:r>
-    </w:p>
-    <w:p/>
-    <w:p>
-      <w:r>
-        <w:rPr>
-          <w:noProof/>
-        </w:rPr>
-        <w:lastRenderedPageBreak/>
-        <w:drawing>
-          <wp:inline distT="0" distB="0" distL="0" distR="0" wp14:anchorId="0C6F29CA" wp14:editId="43A0EF46">
-            <wp:extent cx="6370320" cy="4686300"/>
-            <wp:effectExtent l="0" t="0" r="0" b="0"/>
-            <wp:docPr id="3" name="Picture 3"/>
-            <wp:cNvGraphicFramePr>
-              <a:graphicFrameLocks xmlns:a="http://schemas.openxmlformats.org/drawingml/2006/main" noChangeAspect="1"/>
-            </wp:cNvGraphicFramePr>
-            <a:graphic xmlns:a="http://schemas.openxmlformats.org/drawingml/2006/main">
-              <a:graphicData uri="http://schemas.openxmlformats.org/drawingml/2006/picture">
-                <pic:pic xmlns:pic="http://schemas.openxmlformats.org/drawingml/2006/picture">
-                  <pic:nvPicPr>
-                    <pic:cNvPr id="1" name=""/>
-                    <pic:cNvPicPr/>
-                  </pic:nvPicPr>
-                  <pic:blipFill>
-                    <a:blip r:embed="rId7"/>
-                    <a:stretch>
-                      <a:fillRect/>
-                    </a:stretch>
-                  </pic:blipFill>
-                  <pic:spPr>
-                    <a:xfrm>
-                      <a:off x="0" y="0"/>
-                      <a:ext cx="6370320" cy="4686300"/>
-                    </a:xfrm>
-                    <a:prstGeom prst="rect">
-                      <a:avLst/>
-                    </a:prstGeom>
-                  </pic:spPr>
-                </pic:pic>
-              </a:graphicData>
-            </a:graphic>
-          </wp:inline>
-        </w:drawing>
-      </w:r>
-      <w:bookmarkStart w:id="0" w:name="_GoBack"/>
-      <w:bookmarkEnd w:id="0"/>
-    </w:p>
-    <w:p/>
-    <w:p>
-      <w:r>
-        <w:rPr>
-          <w:noProof/>
-        </w:rPr>
-        <w:drawing>
-          <wp:inline distT="0" distB="0" distL="0" distR="0" wp14:anchorId="0645DD12" wp14:editId="7EA9ED9B">
-            <wp:extent cx="5943600" cy="3007360"/>
-            <wp:effectExtent l="0" t="0" r="0" b="2540"/>
-            <wp:docPr id="4" name="Picture 4"/>
             <wp:cNvGraphicFramePr>
               <a:graphicFrameLocks xmlns:a="http://schemas.openxmlformats.org/drawingml/2006/main" noChangeAspect="1"/>
             </wp:cNvGraphicFramePr>
@@ -209,7 +128,7 @@
                   <pic:spPr>
                     <a:xfrm>
                       <a:off x="0" y="0"/>
-                      <a:ext cx="5943600" cy="3007360"/>
+                      <a:ext cx="5943600" cy="4516120"/>
                     </a:xfrm>
                     <a:prstGeom prst="rect">
                       <a:avLst/>
@@ -223,6 +142,99 @@
       </w:r>
     </w:p>
     <w:p/>
+    <w:p/>
+    <w:p>
+      <w:r>
+        <w:rPr>
+          <w:noProof/>
+        </w:rPr>
+        <w:lastRenderedPageBreak/>
+        <w:drawing>
+          <wp:inline distT="0" distB="0" distL="0" distR="0" wp14:anchorId="179B8BB6" wp14:editId="451C2FC9">
+            <wp:extent cx="5943600" cy="3614420"/>
+            <wp:effectExtent l="0" t="0" r="0" b="5080"/>
+            <wp:docPr id="2" name="Picture 2"/>
+            <wp:cNvGraphicFramePr>
+              <a:graphicFrameLocks xmlns:a="http://schemas.openxmlformats.org/drawingml/2006/main" noChangeAspect="1"/>
+            </wp:cNvGraphicFramePr>
+            <a:graphic xmlns:a="http://schemas.openxmlformats.org/drawingml/2006/main">
+              <a:graphicData uri="http://schemas.openxmlformats.org/drawingml/2006/picture">
+                <pic:pic xmlns:pic="http://schemas.openxmlformats.org/drawingml/2006/picture">
+                  <pic:nvPicPr>
+                    <pic:cNvPr id="1" name=""/>
+                    <pic:cNvPicPr/>
+                  </pic:nvPicPr>
+                  <pic:blipFill>
+                    <a:blip r:embed="rId9"/>
+                    <a:stretch>
+                      <a:fillRect/>
+                    </a:stretch>
+                  </pic:blipFill>
+                  <pic:spPr>
+                    <a:xfrm>
+                      <a:off x="0" y="0"/>
+                      <a:ext cx="5943600" cy="3614420"/>
+                    </a:xfrm>
+                    <a:prstGeom prst="rect">
+                      <a:avLst/>
+                    </a:prstGeom>
+                  </pic:spPr>
+                </pic:pic>
+              </a:graphicData>
+            </a:graphic>
+          </wp:inline>
+        </w:drawing>
+      </w:r>
+      <w:r>
+        <w:t>zzzzzzzzzzzzzzzzzzzzzzzzzzzzzzzzzzzzzzzzzzzzzzzzzzzzzzzzzzzzzzzzzzzzzzzzzzzzzzzzzzzzzzzzzzzzzzzzzzzzzzzzzzzzzzzzzzzzzzz</w:t>
+      </w:r>
+      <w:bookmarkStart w:id="0" w:name="_GoBack"/>
+      <w:bookmarkEnd w:id="0"/>
+    </w:p>
+    <w:p/>
+    <w:p>
+      <w:r>
+        <w:rPr>
+          <w:noProof/>
+        </w:rPr>
+        <w:drawing>
+          <wp:inline distT="0" distB="0" distL="0" distR="0" wp14:anchorId="599093DB" wp14:editId="7CD77344">
+            <wp:extent cx="5943600" cy="3681095"/>
+            <wp:effectExtent l="0" t="0" r="0" b="0"/>
+            <wp:docPr id="5" name="Picture 5"/>
+            <wp:cNvGraphicFramePr>
+              <a:graphicFrameLocks xmlns:a="http://schemas.openxmlformats.org/drawingml/2006/main" noChangeAspect="1"/>
+            </wp:cNvGraphicFramePr>
+            <a:graphic xmlns:a="http://schemas.openxmlformats.org/drawingml/2006/main">
+              <a:graphicData uri="http://schemas.openxmlformats.org/drawingml/2006/picture">
+                <pic:pic xmlns:pic="http://schemas.openxmlformats.org/drawingml/2006/picture">
+                  <pic:nvPicPr>
+                    <pic:cNvPr id="1" name=""/>
+                    <pic:cNvPicPr/>
+                  </pic:nvPicPr>
+                  <pic:blipFill>
+                    <a:blip r:embed="rId10"/>
+                    <a:stretch>
+                      <a:fillRect/>
+                    </a:stretch>
+                  </pic:blipFill>
+                  <pic:spPr>
+                    <a:xfrm>
+                      <a:off x="0" y="0"/>
+                      <a:ext cx="5943600" cy="3681095"/>
+                    </a:xfrm>
+                    <a:prstGeom prst="rect">
+                      <a:avLst/>
+                    </a:prstGeom>
+                  </pic:spPr>
+                </pic:pic>
+              </a:graphicData>
+            </a:graphic>
+          </wp:inline>
+        </w:drawing>
+      </w:r>
+    </w:p>
+    <w:p/>
     <w:p>
       <w:pPr>
         <w:pStyle w:val="Heading2"/>
@@ -306,34 +318,313 @@
         </w:numPr>
       </w:pPr>
       <w:r>
-        <w:t xml:space="preserve">Kho = IDKho + TenKho + </w:t>
+        <w:t xml:space="preserve">Kho = IDKho + TenKho </w:t>
+      </w:r>
+    </w:p>
+    <w:p>
+      <w:pPr>
+        <w:pStyle w:val="ListParagraph"/>
+        <w:numPr>
+          <w:ilvl w:val="0"/>
+          <w:numId w:val="4"/>
+        </w:numPr>
+      </w:pPr>
+      <w:r>
+        <w:t>NhaCungCap = IdNhaCungCap + TenNhaCungCap + DiaChi + SĐT</w:t>
+      </w:r>
+    </w:p>
+    <w:p>
+      <w:pPr>
+        <w:pStyle w:val="ListParagraph"/>
+        <w:numPr>
+          <w:ilvl w:val="0"/>
+          <w:numId w:val="4"/>
+        </w:numPr>
+      </w:pPr>
+      <w:r>
+        <w:t xml:space="preserve">PhieuNhap </w:t>
+      </w:r>
+      <w:r>
+        <w:t>= IdPhieuNhap + NgayNhap</w:t>
+      </w:r>
+    </w:p>
+    <w:p>
+      <w:pPr>
+        <w:pStyle w:val="ListParagraph"/>
+        <w:numPr>
+          <w:ilvl w:val="0"/>
+          <w:numId w:val="4"/>
+        </w:numPr>
+      </w:pPr>
+      <w:r>
+        <w:t>PhieuXuat</w:t>
+      </w:r>
+      <w:r>
+        <w:t xml:space="preserve">  = IdPhieuXuat + NgayXuat</w:t>
+      </w:r>
+    </w:p>
+    <w:p>
+      <w:pPr>
+        <w:pStyle w:val="ListParagraph"/>
+        <w:numPr>
+          <w:ilvl w:val="0"/>
+          <w:numId w:val="4"/>
+        </w:numPr>
+      </w:pPr>
+      <w:r>
+        <w:t>ChiTietPhieuNhap</w:t>
+      </w:r>
+      <w:r>
+        <w:t xml:space="preserve"> = IdNhaCungCap + IdPhieuNhap + IdHang + SoLuongNhap</w:t>
+      </w:r>
+    </w:p>
+    <w:p>
+      <w:pPr>
+        <w:pStyle w:val="ListParagraph"/>
+        <w:numPr>
+          <w:ilvl w:val="0"/>
+          <w:numId w:val="4"/>
+        </w:numPr>
+      </w:pPr>
+      <w:r>
+        <w:t>ChiTietPhieuXuat</w:t>
+      </w:r>
+      <w:r>
+        <w:t xml:space="preserve"> = IdGiaDo + IdPhieuXuat + IdHang + SoLuongNhap</w:t>
+      </w:r>
+    </w:p>
+    <w:p>
+      <w:pPr>
+        <w:pStyle w:val="ListParagraph"/>
+        <w:numPr>
+          <w:ilvl w:val="0"/>
+          <w:numId w:val="4"/>
+        </w:numPr>
+      </w:pPr>
+      <w:r>
+        <w:t>Hang</w:t>
+      </w:r>
+      <w:r>
+        <w:t xml:space="preserve"> = IdHang + TenHang + SoLuong + Gia</w:t>
+      </w:r>
+    </w:p>
+    <w:p>
+      <w:pPr>
+        <w:pStyle w:val="ListParagraph"/>
+        <w:numPr>
+          <w:ilvl w:val="0"/>
+          <w:numId w:val="4"/>
+        </w:numPr>
+      </w:pPr>
+      <w:r>
+        <w:t>QuayPhaChe</w:t>
+      </w:r>
+      <w:r>
+        <w:t xml:space="preserve"> = Id GiaDo </w:t>
+      </w:r>
+    </w:p>
+    <w:p>
+      <w:pPr>
+        <w:pStyle w:val="ListParagraph"/>
+        <w:numPr>
+          <w:ilvl w:val="0"/>
+          <w:numId w:val="4"/>
+        </w:numPr>
+      </w:pPr>
+      <w:r>
+        <w:t>QuanLy = IdQuanly + TenAdmin +</w:t>
+      </w:r>
+      <w:r>
+        <w:t xml:space="preserve"> (</w:t>
+      </w:r>
+      <w:r>
+        <w:t>Sdt</w:t>
+      </w:r>
+      <w:r>
+        <w:t>)</w:t>
+      </w:r>
+    </w:p>
+    <w:p>
+      <w:pPr>
+        <w:pStyle w:val="ListParagraph"/>
+        <w:numPr>
+          <w:ilvl w:val="0"/>
+          <w:numId w:val="4"/>
+        </w:numPr>
+      </w:pPr>
+      <w:r>
+        <w:t>Menu = IdMenu + TenMenu</w:t>
+      </w:r>
+    </w:p>
+    <w:p>
+      <w:pPr>
+        <w:pStyle w:val="ListParagraph"/>
+        <w:numPr>
+          <w:ilvl w:val="0"/>
+          <w:numId w:val="4"/>
+        </w:numPr>
+      </w:pPr>
+      <w:r>
+        <w:t xml:space="preserve">Mon = IdMon + </w:t>
+      </w:r>
+      <w:r>
+        <w:t>Ten Mon</w:t>
+      </w:r>
+    </w:p>
+    <w:p>
+      <w:pPr>
+        <w:pStyle w:val="ListParagraph"/>
+        <w:numPr>
+          <w:ilvl w:val="0"/>
+          <w:numId w:val="4"/>
+        </w:numPr>
+      </w:pPr>
+      <w:r>
+        <w:t>DoAnVat = TenDoAn + Gia + SoLuong</w:t>
+      </w:r>
+    </w:p>
+    <w:p>
+      <w:pPr>
+        <w:pStyle w:val="ListParagraph"/>
+        <w:numPr>
+          <w:ilvl w:val="0"/>
+          <w:numId w:val="4"/>
+        </w:numPr>
+      </w:pPr>
+      <w:r>
+        <w:t xml:space="preserve">DoUong = TenDoUong + SoLuong </w:t>
+      </w:r>
+    </w:p>
+    <w:p>
+      <w:pPr>
+        <w:pStyle w:val="ListParagraph"/>
+        <w:numPr>
+          <w:ilvl w:val="0"/>
+          <w:numId w:val="4"/>
+        </w:numPr>
+      </w:pPr>
+      <w:r>
+        <w:t>HoaDon = IdHoaDon + NgayThanhToan + TongTien</w:t>
+      </w:r>
+    </w:p>
+    <w:p>
+      <w:pPr>
+        <w:pStyle w:val="ListParagraph"/>
+        <w:numPr>
+          <w:ilvl w:val="0"/>
+          <w:numId w:val="4"/>
+        </w:numPr>
+      </w:pPr>
+      <w:r>
+        <w:t>ThanhToan = IdThanhToan + HinhThucThanhToan</w:t>
+      </w:r>
+    </w:p>
+    <w:p>
+      <w:pPr>
+        <w:pStyle w:val="ListParagraph"/>
+        <w:numPr>
+          <w:ilvl w:val="0"/>
+          <w:numId w:val="4"/>
+        </w:numPr>
+      </w:pPr>
+      <w:r>
+        <w:t>TienMat =</w:t>
+      </w:r>
+      <w:r>
+        <w:t xml:space="preserve"> </w:t>
+      </w:r>
+      <w:r>
+        <w:t xml:space="preserve"> TienNhan + TienThua</w:t>
+      </w:r>
+    </w:p>
+    <w:p>
+      <w:pPr>
+        <w:pStyle w:val="ListParagraph"/>
+        <w:numPr>
+          <w:ilvl w:val="0"/>
+          <w:numId w:val="4"/>
+        </w:numPr>
+      </w:pPr>
+      <w:r>
+        <w:t>ChuyenKhoan</w:t>
+      </w:r>
+      <w:r>
+        <w:t xml:space="preserve"> = SoTK + </w:t>
+      </w:r>
+      <w:r>
+        <w:t>TenNganHang</w:t>
+      </w:r>
+    </w:p>
+    <w:p>
+      <w:pPr>
+        <w:pStyle w:val="ListParagraph"/>
+        <w:numPr>
+          <w:ilvl w:val="0"/>
+          <w:numId w:val="4"/>
+        </w:numPr>
+      </w:pPr>
+      <w:r>
+        <w:t xml:space="preserve"> </w:t>
+      </w:r>
+      <w:r>
+        <w:t>Ban = IdBan + SoBan</w:t>
+      </w:r>
+      <w:r>
+        <w:t xml:space="preserve"> + TimeDatBan *Thời gian đặt bàn của khách đặt trên hệ thống trực tuyến website*</w:t>
+      </w:r>
+    </w:p>
+    <w:p>
+      <w:pPr>
+        <w:pStyle w:val="ListParagraph"/>
+        <w:numPr>
+          <w:ilvl w:val="0"/>
+          <w:numId w:val="4"/>
+        </w:numPr>
+      </w:pPr>
+      <w:r>
+        <w:t>KhachHang = IdKhachHang + TenKhachHang + LoaiKhachHang</w:t>
+      </w:r>
+    </w:p>
+    <w:p>
+      <w:pPr>
+        <w:pStyle w:val="ListParagraph"/>
+        <w:numPr>
+          <w:ilvl w:val="0"/>
+          <w:numId w:val="4"/>
+        </w:numPr>
+      </w:pPr>
+      <w:r>
+        <w:t xml:space="preserve">NhanVien = IdNhanVien + TenNV + </w:t>
+      </w:r>
+      <w:r>
+        <w:t>(</w:t>
+      </w:r>
+      <w:r>
+        <w:t>Sdt</w:t>
+      </w:r>
+      <w:r>
+        <w:t>)</w:t>
+      </w:r>
+      <w:r>
+        <w:t xml:space="preserve"> + ChucVu</w:t>
+      </w:r>
+    </w:p>
+    <w:p>
+      <w:pPr>
+        <w:pStyle w:val="ListParagraph"/>
+        <w:numPr>
+          <w:ilvl w:val="0"/>
+          <w:numId w:val="4"/>
+        </w:numPr>
+      </w:pPr>
+      <w:r>
+        <w:t xml:space="preserve">ChiTietDonHang = IdMon + IdHoaDon + </w:t>
       </w:r>
       <w:r>
         <w:t>{</w:t>
       </w:r>
       <w:r>
-        <w:t>LoaiKho</w:t>
-      </w:r>
-      <w:r>
-        <w:t xml:space="preserve">}n </w:t>
-      </w:r>
-    </w:p>
-    <w:p>
-      <w:pPr>
-        <w:pStyle w:val="ListParagraph"/>
-        <w:numPr>
-          <w:ilvl w:val="0"/>
-          <w:numId w:val="4"/>
-        </w:numPr>
-      </w:pPr>
-      <w:r>
-        <w:t>NhienLieu = TenNhienLieu +</w:t>
-      </w:r>
-      <w:r>
-        <w:t xml:space="preserve"> {</w:t>
-      </w:r>
-      <w:r>
-        <w:t>LoaiNhienLieu</w:t>
+        <w:t>IdNhanVien</w:t>
       </w:r>
       <w:r>
         <w:t>}n</w:t>
@@ -348,370 +639,16 @@
         </w:numPr>
       </w:pPr>
       <w:r>
-        <w:t xml:space="preserve">TrangBi = TenThietBi + </w:t>
-      </w:r>
-      <w:r>
-        <w:t>{</w:t>
-      </w:r>
-      <w:r>
-        <w:t>LoaiThietBi</w:t>
-      </w:r>
-      <w:r>
-        <w:t>}n</w:t>
-      </w:r>
-    </w:p>
-    <w:p>
-      <w:pPr>
-        <w:pStyle w:val="ListParagraph"/>
-        <w:numPr>
-          <w:ilvl w:val="0"/>
-          <w:numId w:val="4"/>
-        </w:numPr>
-      </w:pPr>
-      <w:r>
-        <w:t>QuanLy = IdQuanly + TenAdmin +</w:t>
-      </w:r>
-      <w:r>
-        <w:t xml:space="preserve"> (</w:t>
-      </w:r>
-      <w:r>
-        <w:t>Sdt</w:t>
-      </w:r>
-      <w:r>
-        <w:t>)</w:t>
-      </w:r>
-    </w:p>
-    <w:p>
-      <w:pPr>
-        <w:pStyle w:val="ListParagraph"/>
-        <w:numPr>
-          <w:ilvl w:val="0"/>
-          <w:numId w:val="4"/>
-        </w:numPr>
-      </w:pPr>
-      <w:r>
-        <w:t>Menu = IdMenu + TenMenu</w:t>
-      </w:r>
-    </w:p>
-    <w:p>
-      <w:pPr>
-        <w:pStyle w:val="ListParagraph"/>
-        <w:numPr>
-          <w:ilvl w:val="0"/>
-          <w:numId w:val="4"/>
-        </w:numPr>
-      </w:pPr>
-      <w:r>
-        <w:t xml:space="preserve">Mon = IdMon + </w:t>
-      </w:r>
-      <w:r>
-        <w:t>{</w:t>
-      </w:r>
-      <w:r>
-        <w:t>LoaiMon</w:t>
-      </w:r>
-      <w:r>
-        <w:t>}n</w:t>
-      </w:r>
-    </w:p>
-    <w:p>
-      <w:pPr>
-        <w:pStyle w:val="ListParagraph"/>
-        <w:numPr>
-          <w:ilvl w:val="0"/>
-          <w:numId w:val="4"/>
-        </w:numPr>
-      </w:pPr>
-      <w:r>
-        <w:t>DoAnVat = TenDoAn + Gia + SoLuong</w:t>
-      </w:r>
-    </w:p>
-    <w:p>
-      <w:pPr>
-        <w:pStyle w:val="ListParagraph"/>
-        <w:numPr>
-          <w:ilvl w:val="0"/>
-          <w:numId w:val="4"/>
-        </w:numPr>
-      </w:pPr>
-      <w:r>
-        <w:t xml:space="preserve">DoUong = TenDoUong + SoLuong + </w:t>
-      </w:r>
-      <w:r>
-        <w:t>{</w:t>
-      </w:r>
-      <w:r>
-        <w:t>LoaiDoUong</w:t>
-      </w:r>
-      <w:r>
-        <w:t>}n</w:t>
-      </w:r>
-    </w:p>
-    <w:p>
-      <w:pPr>
-        <w:pStyle w:val="ListParagraph"/>
-        <w:numPr>
-          <w:ilvl w:val="0"/>
-          <w:numId w:val="4"/>
-        </w:numPr>
-      </w:pPr>
-      <w:r>
-        <w:t>SinhTo = TenSinhto + Gia + SoLuong</w:t>
-      </w:r>
-    </w:p>
-    <w:p>
-      <w:pPr>
-        <w:pStyle w:val="ListParagraph"/>
-        <w:numPr>
-          <w:ilvl w:val="0"/>
-          <w:numId w:val="4"/>
-        </w:numPr>
-      </w:pPr>
-      <w:r>
-        <w:t>Café = TenCafe + LoaiCaPhe + SoLuong + Gia</w:t>
-      </w:r>
-    </w:p>
-    <w:p>
-      <w:pPr>
-        <w:pStyle w:val="ListParagraph"/>
-        <w:numPr>
-          <w:ilvl w:val="0"/>
-          <w:numId w:val="4"/>
-        </w:numPr>
-      </w:pPr>
-      <w:r>
-        <w:t>DoUongKhac = TenDoUongKhac + Gia + SoLuong</w:t>
-      </w:r>
-    </w:p>
-    <w:p>
-      <w:pPr>
-        <w:pStyle w:val="ListParagraph"/>
-        <w:numPr>
-          <w:ilvl w:val="0"/>
-          <w:numId w:val="4"/>
-        </w:numPr>
-      </w:pPr>
-      <w:r>
-        <w:t>HoaDon = IdHoaDon + NgayThanhToan + TongTien</w:t>
-      </w:r>
-    </w:p>
-    <w:p>
-      <w:pPr>
-        <w:pStyle w:val="ListParagraph"/>
-        <w:numPr>
-          <w:ilvl w:val="0"/>
-          <w:numId w:val="4"/>
-        </w:numPr>
-      </w:pPr>
-      <w:r>
-        <w:t xml:space="preserve">ThanhToan = IdThanhToan + </w:t>
-      </w:r>
-      <w:r>
-        <w:t>{</w:t>
-      </w:r>
-      <w:r>
-        <w:t>HinhThucThanhToan</w:t>
-      </w:r>
-      <w:r>
-        <w:t>}n</w:t>
-      </w:r>
-    </w:p>
-    <w:p>
-      <w:pPr>
-        <w:pStyle w:val="ListParagraph"/>
-        <w:numPr>
-          <w:ilvl w:val="0"/>
-          <w:numId w:val="4"/>
-        </w:numPr>
-      </w:pPr>
-      <w:r>
-        <w:t xml:space="preserve">TienMat = </w:t>
-      </w:r>
-      <w:r>
-        <w:t>{</w:t>
-      </w:r>
-      <w:r>
-        <w:t>LoaiTien</w:t>
-      </w:r>
-      <w:r>
-        <w:t>}n</w:t>
-      </w:r>
-      <w:r>
-        <w:t xml:space="preserve"> + TienNhan + TienThua</w:t>
-      </w:r>
-    </w:p>
-    <w:p>
-      <w:pPr>
-        <w:pStyle w:val="ListParagraph"/>
-        <w:numPr>
-          <w:ilvl w:val="0"/>
-          <w:numId w:val="4"/>
-        </w:numPr>
-      </w:pPr>
-      <w:r>
-        <w:t>ChuyenKhoan</w:t>
-      </w:r>
-      <w:r>
-        <w:t xml:space="preserve"> = SoTK + </w:t>
-      </w:r>
-      <w:r>
-        <w:t>TenNganHang</w:t>
-      </w:r>
-    </w:p>
-    <w:p>
-      <w:pPr>
-        <w:pStyle w:val="ListParagraph"/>
-        <w:numPr>
-          <w:ilvl w:val="0"/>
-          <w:numId w:val="4"/>
-        </w:numPr>
-      </w:pPr>
+        <w:t xml:space="preserve">TaiKhoan = IdTaiKhoan + </w:t>
+      </w:r>
+      <w:r>
+        <w:t>TenDangNhap + MatKhau</w:t>
+      </w:r>
+      <w:r>
+        <w:t xml:space="preserve"> *có 2 loại tài khoản được cung cấp, 1 cho nhân viên, quản lý và 1 cho khách hàng*</w:t>
+      </w:r>
       <w:r>
         <w:t xml:space="preserve"> </w:t>
-      </w:r>
-      <w:r>
-        <w:t>Ban = IdBan + SoBan</w:t>
-      </w:r>
-      <w:r>
-        <w:t xml:space="preserve"> + TimeDatBan *Thời gian đặt bàn của khách đặt trên hệ thống trực tuyến website*</w:t>
-      </w:r>
-    </w:p>
-    <w:p>
-      <w:pPr>
-        <w:pStyle w:val="ListParagraph"/>
-        <w:numPr>
-          <w:ilvl w:val="0"/>
-          <w:numId w:val="4"/>
-        </w:numPr>
-      </w:pPr>
-      <w:r>
-        <w:t xml:space="preserve">KhachHang = IdKhachHang + TenKhachHang + </w:t>
-      </w:r>
-      <w:r>
-        <w:t>{</w:t>
-      </w:r>
-      <w:r>
-        <w:t>LoaiKhachHang</w:t>
-      </w:r>
-      <w:r>
-        <w:t>}n</w:t>
-      </w:r>
-    </w:p>
-    <w:p>
-      <w:pPr>
-        <w:pStyle w:val="ListParagraph"/>
-        <w:numPr>
-          <w:ilvl w:val="0"/>
-          <w:numId w:val="4"/>
-        </w:numPr>
-      </w:pPr>
-      <w:r>
-        <w:t xml:space="preserve">NhanVien = IdNhanVien + TenNV + </w:t>
-      </w:r>
-      <w:r>
-        <w:t>(</w:t>
-      </w:r>
-      <w:r>
-        <w:t>Sdt</w:t>
-      </w:r>
-      <w:r>
-        <w:t>)</w:t>
-      </w:r>
-    </w:p>
-    <w:p>
-      <w:pPr>
-        <w:pStyle w:val="ListParagraph"/>
-        <w:numPr>
-          <w:ilvl w:val="0"/>
-          <w:numId w:val="4"/>
-        </w:numPr>
-      </w:pPr>
-      <w:r>
-        <w:t xml:space="preserve">ChiTietDonHang = IdMon + IdHoaDon + </w:t>
-      </w:r>
-      <w:r>
-        <w:t>{</w:t>
-      </w:r>
-      <w:r>
-        <w:t>IdNhanVien</w:t>
-      </w:r>
-      <w:r>
-        <w:t>}n</w:t>
-      </w:r>
-    </w:p>
-    <w:p>
-      <w:pPr>
-        <w:pStyle w:val="ListParagraph"/>
-        <w:numPr>
-          <w:ilvl w:val="0"/>
-          <w:numId w:val="4"/>
-        </w:numPr>
-      </w:pPr>
-      <w:r>
-        <w:t xml:space="preserve">TaiKhoan = IdTaiKhoan + </w:t>
-      </w:r>
-      <w:r>
-        <w:t>{</w:t>
-      </w:r>
-      <w:r>
-        <w:t>LoaiTaiKhoan</w:t>
-      </w:r>
-      <w:r>
-        <w:t>}n *có 2 loại tài khoản được cung cấp, 1 cho nhân viên, quản lý và 1 cho khách hàng*</w:t>
-      </w:r>
-    </w:p>
-    <w:p>
-      <w:pPr>
-        <w:pStyle w:val="ListParagraph"/>
-        <w:numPr>
-          <w:ilvl w:val="0"/>
-          <w:numId w:val="4"/>
-        </w:numPr>
-      </w:pPr>
-      <w:r>
-        <w:t>TKNhanVien = TenDangNhap + MatKhau</w:t>
-      </w:r>
-    </w:p>
-    <w:p>
-      <w:pPr>
-        <w:pStyle w:val="ListParagraph"/>
-        <w:numPr>
-          <w:ilvl w:val="0"/>
-          <w:numId w:val="4"/>
-        </w:numPr>
-      </w:pPr>
-      <w:r>
-        <w:t>TKAdmin = TenDangNhap + MatKhau</w:t>
-      </w:r>
-    </w:p>
-    <w:p>
-      <w:pPr>
-        <w:pStyle w:val="ListParagraph"/>
-        <w:numPr>
-          <w:ilvl w:val="0"/>
-          <w:numId w:val="4"/>
-        </w:numPr>
-      </w:pPr>
-      <w:r>
-        <w:t>TKKhachHang = TenDangNhap + MatKhau</w:t>
-      </w:r>
-      <w:r>
-        <w:t xml:space="preserve"> *Tài khoản trên hệ thống trực tuyến website dành cho khách hàng*</w:t>
-      </w:r>
-    </w:p>
-    <w:p>
-      <w:pPr>
-        <w:pStyle w:val="ListParagraph"/>
-        <w:numPr>
-          <w:ilvl w:val="0"/>
-          <w:numId w:val="4"/>
-        </w:numPr>
-      </w:pPr>
-      <w:r>
-        <w:t>ChucVu = IdChucVu + NgayNhanChuc</w:t>
-      </w:r>
-      <w:r>
-        <w:t xml:space="preserve"> *Nhân viên được phân loại theo chức vụ: Bảo vệ, Order, NVBếp, Thu ngân*</w:t>
       </w:r>
     </w:p>
     <w:p/>
@@ -743,6 +680,56 @@
     </w:sectPr>
   </w:body>
 </w:document>
+</file>
+
+<file path=word/endnotes.xml><?xml version="1.0" encoding="utf-8"?>
+<w:endnotes xmlns:wpc="http://schemas.microsoft.com/office/word/2010/wordprocessingCanvas" xmlns:cx="http://schemas.microsoft.com/office/drawing/2014/chartex" xmlns:cx1="http://schemas.microsoft.com/office/drawing/2015/9/8/chartex" xmlns:mc="http://schemas.openxmlformats.org/markup-compatibility/2006" xmlns:o="urn:schemas-microsoft-com:office:office" xmlns:r="http://schemas.openxmlformats.org/officeDocument/2006/relationships" xmlns:m="http://schemas.openxmlformats.org/officeDocument/2006/math" xmlns:v="urn:schemas-microsoft-com:vml" xmlns:wp14="http://schemas.microsoft.com/office/word/2010/wordprocessingDrawing" xmlns:wp="http://schemas.openxmlformats.org/drawingml/2006/wordprocessingDrawing" xmlns:w10="urn:schemas-microsoft-com:office:word" xmlns:w="http://schemas.openxmlformats.org/wordprocessingml/2006/main" xmlns:w14="http://schemas.microsoft.com/office/word/2010/wordml" xmlns:w15="http://schemas.microsoft.com/office/word/2012/wordml" xmlns:w16se="http://schemas.microsoft.com/office/word/2015/wordml/symex" xmlns:wpg="http://schemas.microsoft.com/office/word/2010/wordprocessingGroup" xmlns:wpi="http://schemas.microsoft.com/office/word/2010/wordprocessingInk" xmlns:wne="http://schemas.microsoft.com/office/word/2006/wordml" xmlns:wps="http://schemas.microsoft.com/office/word/2010/wordprocessingShape" mc:Ignorable="w14 w15 w16se wp14">
+  <w:endnote w:type="separator" w:id="-1">
+    <w:p>
+      <w:pPr>
+        <w:spacing w:after="0" w:line="240" w:lineRule="auto"/>
+      </w:pPr>
+      <w:r>
+        <w:separator/>
+      </w:r>
+    </w:p>
+  </w:endnote>
+  <w:endnote w:type="continuationSeparator" w:id="0">
+    <w:p>
+      <w:pPr>
+        <w:spacing w:after="0" w:line="240" w:lineRule="auto"/>
+      </w:pPr>
+      <w:r>
+        <w:continuationSeparator/>
+      </w:r>
+    </w:p>
+  </w:endnote>
+</w:endnotes>
+</file>
+
+<file path=word/footnotes.xml><?xml version="1.0" encoding="utf-8"?>
+<w:footnotes xmlns:wpc="http://schemas.microsoft.com/office/word/2010/wordprocessingCanvas" xmlns:cx="http://schemas.microsoft.com/office/drawing/2014/chartex" xmlns:cx1="http://schemas.microsoft.com/office/drawing/2015/9/8/chartex" xmlns:mc="http://schemas.openxmlformats.org/markup-compatibility/2006" xmlns:o="urn:schemas-microsoft-com:office:office" xmlns:r="http://schemas.openxmlformats.org/officeDocument/2006/relationships" xmlns:m="http://schemas.openxmlformats.org/officeDocument/2006/math" xmlns:v="urn:schemas-microsoft-com:vml" xmlns:wp14="http://schemas.microsoft.com/office/word/2010/wordprocessingDrawing" xmlns:wp="http://schemas.openxmlformats.org/drawingml/2006/wordprocessingDrawing" xmlns:w10="urn:schemas-microsoft-com:office:word" xmlns:w="http://schemas.openxmlformats.org/wordprocessingml/2006/main" xmlns:w14="http://schemas.microsoft.com/office/word/2010/wordml" xmlns:w15="http://schemas.microsoft.com/office/word/2012/wordml" xmlns:w16se="http://schemas.microsoft.com/office/word/2015/wordml/symex" xmlns:wpg="http://schemas.microsoft.com/office/word/2010/wordprocessingGroup" xmlns:wpi="http://schemas.microsoft.com/office/word/2010/wordprocessingInk" xmlns:wne="http://schemas.microsoft.com/office/word/2006/wordml" xmlns:wps="http://schemas.microsoft.com/office/word/2010/wordprocessingShape" mc:Ignorable="w14 w15 w16se wp14">
+  <w:footnote w:type="separator" w:id="-1">
+    <w:p>
+      <w:pPr>
+        <w:spacing w:after="0" w:line="240" w:lineRule="auto"/>
+      </w:pPr>
+      <w:r>
+        <w:separator/>
+      </w:r>
+    </w:p>
+  </w:footnote>
+  <w:footnote w:type="continuationSeparator" w:id="0">
+    <w:p>
+      <w:pPr>
+        <w:spacing w:after="0" w:line="240" w:lineRule="auto"/>
+      </w:pPr>
+      <w:r>
+        <w:continuationSeparator/>
+      </w:r>
+    </w:p>
+  </w:footnote>
+</w:footnotes>
 </file>
 
 <file path=word/numbering.xml><?xml version="1.0" encoding="utf-8"?>
@@ -1619,6 +1606,50 @@
       <w:szCs w:val="26"/>
     </w:rPr>
   </w:style>
+  <w:style w:type="paragraph" w:styleId="Header">
+    <w:name w:val="header"/>
+    <w:basedOn w:val="Normal"/>
+    <w:link w:val="HeaderChar"/>
+    <w:uiPriority w:val="99"/>
+    <w:unhideWhenUsed/>
+    <w:rsid w:val="00372EDB"/>
+    <w:pPr>
+      <w:tabs>
+        <w:tab w:val="center" w:pos="4680"/>
+        <w:tab w:val="right" w:pos="9360"/>
+      </w:tabs>
+      <w:spacing w:after="0" w:line="240" w:lineRule="auto"/>
+    </w:pPr>
+  </w:style>
+  <w:style w:type="character" w:customStyle="1" w:styleId="HeaderChar">
+    <w:name w:val="Header Char"/>
+    <w:basedOn w:val="DefaultParagraphFont"/>
+    <w:link w:val="Header"/>
+    <w:uiPriority w:val="99"/>
+    <w:rsid w:val="00372EDB"/>
+  </w:style>
+  <w:style w:type="paragraph" w:styleId="Footer">
+    <w:name w:val="footer"/>
+    <w:basedOn w:val="Normal"/>
+    <w:link w:val="FooterChar"/>
+    <w:uiPriority w:val="99"/>
+    <w:unhideWhenUsed/>
+    <w:rsid w:val="00372EDB"/>
+    <w:pPr>
+      <w:tabs>
+        <w:tab w:val="center" w:pos="4680"/>
+        <w:tab w:val="right" w:pos="9360"/>
+      </w:tabs>
+      <w:spacing w:after="0" w:line="240" w:lineRule="auto"/>
+    </w:pPr>
+  </w:style>
+  <w:style w:type="character" w:customStyle="1" w:styleId="FooterChar">
+    <w:name w:val="Footer Char"/>
+    <w:basedOn w:val="DefaultParagraphFont"/>
+    <w:link w:val="Footer"/>
+    <w:uiPriority w:val="99"/>
+    <w:rsid w:val="00372EDB"/>
+  </w:style>
 </w:styles>
 </file>
 
@@ -1888,7 +1919,7 @@
 </file>
 
 <file path=customXml/itemProps1.xml><?xml version="1.0" encoding="utf-8"?>
-<ds:datastoreItem xmlns:ds="http://schemas.openxmlformats.org/officeDocument/2006/customXml" ds:itemID="{10164D95-482C-42D9-8DAF-84659CE886A2}">
+<ds:datastoreItem xmlns:ds="http://schemas.openxmlformats.org/officeDocument/2006/customXml" ds:itemID="{08EE79B3-4BF3-4F18-9E0E-644AD80E66DA}">
   <ds:schemaRefs>
     <ds:schemaRef ds:uri="http://schemas.openxmlformats.org/officeDocument/2006/bibliography"/>
   </ds:schemaRefs>

</xml_diff>